<commit_message>
primer avance sobre generar documento en expediente
</commit_message>
<xml_diff>
--- a/Documentos/EXPEDIENTES/3-DECRETO CIERRE.docx
+++ b/Documentos/EXPEDIENTES/3-DECRETO CIERRE.docx
@@ -10,12 +10,21 @@
           <w:u w:val="single"/>
         </w:rPr>
       </w:pPr>
-      <w:r>
-        <w:rPr>
-          <w:rFonts w:asciiTheme="majorHAnsi" w:hAnsiTheme="majorHAnsi"/>
-          <w:b/>
-        </w:rPr>
-        <w:t>..///</w:t>
+      <w:proofErr w:type="gramStart"/>
+      <w:r>
+        <w:rPr>
+          <w:rFonts w:asciiTheme="majorHAnsi" w:hAnsiTheme="majorHAnsi"/>
+          <w:b/>
+        </w:rPr>
+        <w:t>..</w:t>
+      </w:r>
+      <w:proofErr w:type="gramEnd"/>
+      <w:r>
+        <w:rPr>
+          <w:rFonts w:asciiTheme="majorHAnsi" w:hAnsiTheme="majorHAnsi"/>
+          <w:b/>
+        </w:rPr>
+        <w:t>///</w:t>
       </w:r>
       <w:r>
         <w:rPr>
@@ -169,6 +178,7 @@
         </w:rPr>
         <w:t xml:space="preserve">y no habiendo más diligencias que cumplimentar; el Suscripto </w:t>
       </w:r>
+      <w:proofErr w:type="gramStart"/>
       <w:r>
         <w:rPr>
           <w:rFonts w:asciiTheme="majorHAnsi" w:hAnsiTheme="majorHAnsi"/>
@@ -181,7 +191,15 @@
           <w:rFonts w:asciiTheme="majorHAnsi" w:hAnsiTheme="majorHAnsi"/>
           <w:b/>
         </w:rPr>
-        <w:t xml:space="preserve"> JAVIER AGUILERA </w:t>
+        <w:t xml:space="preserve"> JAVIER</w:t>
+      </w:r>
+      <w:proofErr w:type="gramEnd"/>
+      <w:r>
+        <w:rPr>
+          <w:rFonts w:asciiTheme="majorHAnsi" w:hAnsiTheme="majorHAnsi"/>
+          <w:b/>
+        </w:rPr>
+        <w:t xml:space="preserve"> AGUILERA </w:t>
       </w:r>
       <w:r>
         <w:rPr>
@@ -271,8 +289,16 @@
         <w:rPr>
           <w:rFonts w:asciiTheme="majorHAnsi" w:hAnsiTheme="majorHAnsi"/>
         </w:rPr>
-        <w:t>a la mayor consideración y posterior resolución.-</w:t>
-      </w:r>
+        <w:t xml:space="preserve">a la mayor consideración y posterior </w:t>
+      </w:r>
+      <w:proofErr w:type="gramStart"/>
+      <w:r>
+        <w:rPr>
+          <w:rFonts w:asciiTheme="majorHAnsi" w:hAnsiTheme="majorHAnsi"/>
+        </w:rPr>
+        <w:t>resolución.-</w:t>
+      </w:r>
+      <w:proofErr w:type="gramEnd"/>
     </w:p>
     <w:p>
       <w:pPr>
@@ -288,8 +314,18 @@
           <w:b/>
           <w:u w:val="single"/>
         </w:rPr>
-        <w:t>SUPLA LA PRESENTE ATTA. NOTA DE ESTILO.-</w:t>
-      </w:r>
+        <w:t xml:space="preserve">SUPLA LA PRESENTE ATTA. NOTA DE </w:t>
+      </w:r>
+      <w:proofErr w:type="gramStart"/>
+      <w:r>
+        <w:rPr>
+          <w:rFonts w:asciiTheme="majorHAnsi" w:hAnsiTheme="majorHAnsi"/>
+          <w:b/>
+          <w:u w:val="single"/>
+        </w:rPr>
+        <w:t>ESTILO.-</w:t>
+      </w:r>
+      <w:proofErr w:type="gramEnd"/>
     </w:p>
     <w:p>
       <w:pPr>
@@ -318,13 +354,13 @@
         <mc:AlternateContent>
           <mc:Choice Requires="wps">
             <w:drawing>
-              <wp:anchor distT="0" distB="0" distL="114300" distR="114300" simplePos="0" relativeHeight="251665408" behindDoc="0" locked="0" layoutInCell="1" allowOverlap="1" wp14:anchorId="02E09800" wp14:editId="7D33EF4B">
+              <wp:anchor distT="0" distB="0" distL="114300" distR="114300" simplePos="0" relativeHeight="251665408" behindDoc="0" locked="0" layoutInCell="1" allowOverlap="1" wp14:anchorId="02E09800" wp14:editId="5FDDAB3D">
                 <wp:simplePos x="0" y="0"/>
                 <wp:positionH relativeFrom="column">
-                  <wp:posOffset>3234690</wp:posOffset>
+                  <wp:posOffset>3625215</wp:posOffset>
                 </wp:positionH>
                 <wp:positionV relativeFrom="paragraph">
-                  <wp:posOffset>172720</wp:posOffset>
+                  <wp:posOffset>229870</wp:posOffset>
                 </wp:positionV>
                 <wp:extent cx="2057400" cy="781050"/>
                 <wp:effectExtent l="9525" t="5715" r="9525" b="13335"/>
@@ -366,6 +402,7 @@
                         <w:txbxContent>
                           <w:p>
                             <w:pPr>
+                              <w:jc w:val="center"/>
                               <w:rPr>
                                 <w:lang w:val="es-AR"/>
                               </w:rPr>
@@ -379,6 +416,7 @@
                           </w:p>
                           <w:p>
                             <w:pPr>
+                              <w:jc w:val="center"/>
                               <w:rPr>
                                 <w:lang w:val="es-AR"/>
                               </w:rPr>
@@ -387,11 +425,12 @@
                               <w:rPr>
                                 <w:lang w:val="es-AR"/>
                               </w:rPr>
-                              <w:t xml:space="preserve">     COMISARIO</w:t>
+                              <w:t>COMISARIO</w:t>
                             </w:r>
                           </w:p>
                           <w:p>
                             <w:pPr>
+                              <w:jc w:val="center"/>
                               <w:rPr>
                                 <w:lang w:val="es-AR"/>
                               </w:rPr>
@@ -426,11 +465,12 @@
                 <v:stroke joinstyle="miter"/>
                 <v:path gradientshapeok="t" o:connecttype="rect"/>
               </v:shapetype>
-              <v:shape id="Cuadro de texto 9" o:spid="_x0000_s1026" type="#_x0000_t202" style="position:absolute;left:0;text-align:left;margin-left:254.7pt;margin-top:13.6pt;width:162pt;height:61.5pt;z-index:251665408;visibility:visible;mso-wrap-style:square;mso-width-percent:0;mso-height-percent:0;mso-wrap-distance-left:9pt;mso-wrap-distance-top:0;mso-wrap-distance-right:9pt;mso-wrap-distance-bottom:0;mso-position-horizontal:absolute;mso-position-horizontal-relative:text;mso-position-vertical:absolute;mso-position-vertical-relative:text;mso-width-percent:0;mso-height-percent:0;mso-width-relative:page;mso-height-relative:page;v-text-anchor:top" o:gfxdata="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" strokecolor="white [3212]">
+              <v:shape id="Cuadro de texto 9" o:spid="_x0000_s1026" type="#_x0000_t202" style="position:absolute;left:0;text-align:left;margin-left:285.45pt;margin-top:18.1pt;width:162pt;height:61.5pt;z-index:251665408;visibility:visible;mso-wrap-style:square;mso-width-percent:0;mso-height-percent:0;mso-wrap-distance-left:9pt;mso-wrap-distance-top:0;mso-wrap-distance-right:9pt;mso-wrap-distance-bottom:0;mso-position-horizontal:absolute;mso-position-horizontal-relative:text;mso-position-vertical:absolute;mso-position-vertical-relative:text;mso-width-percent:0;mso-height-percent:0;mso-width-relative:page;mso-height-relative:page;v-text-anchor:top" o:gfxdata="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" strokecolor="white [3212]">
                 <v:textbox>
                   <w:txbxContent>
                     <w:p>
                       <w:pPr>
+                        <w:jc w:val="center"/>
                         <w:rPr>
                           <w:lang w:val="es-AR"/>
                         </w:rPr>
@@ -444,6 +484,7 @@
                     </w:p>
                     <w:p>
                       <w:pPr>
+                        <w:jc w:val="center"/>
                         <w:rPr>
                           <w:lang w:val="es-AR"/>
                         </w:rPr>
@@ -452,11 +493,12 @@
                         <w:rPr>
                           <w:lang w:val="es-AR"/>
                         </w:rPr>
-                        <w:t xml:space="preserve">     COMISARIO</w:t>
+                        <w:t>COMISARIO</w:t>
                       </w:r>
                     </w:p>
                     <w:p>
                       <w:pPr>
+                        <w:jc w:val="center"/>
                         <w:rPr>
                           <w:lang w:val="es-AR"/>
                         </w:rPr>
@@ -819,7 +861,7 @@
                     </pic:cNvPicPr>
                   </pic:nvPicPr>
                   <pic:blipFill>
-                    <a:blip r:embed="rId6">
+                    <a:blip r:embed="rId7">
                       <a:extLst>
                         <a:ext uri="{28A0092B-C50C-407E-A947-70E740481C1C}">
                           <a14:useLocalDpi xmlns:a14="http://schemas.microsoft.com/office/drawing/2010/main" val="0"/>
@@ -1476,8 +1518,8 @@
     <w:p/>
     <w:p/>
     <w:sectPr>
-      <w:headerReference w:type="default" r:id="rId7"/>
-      <w:footerReference w:type="default" r:id="rId8"/>
+      <w:headerReference w:type="default" r:id="rId8"/>
+      <w:footerReference w:type="default" r:id="rId9"/>
       <w:pgSz w:w="12240" w:h="15840"/>
       <w:pgMar w:top="1418" w:right="851" w:bottom="1418" w:left="1701" w:header="708" w:footer="708" w:gutter="0"/>
       <w:cols w:space="708"/>
@@ -2417,4 +2459,16 @@
     </a:ext>
   </a:extLst>
 </a:theme>
+</file>
+
+<file path=customXml/item1.xml><?xml version="1.0" encoding="utf-8"?>
+<b:Sources xmlns:b="http://schemas.openxmlformats.org/officeDocument/2006/bibliography" xmlns="http://schemas.openxmlformats.org/officeDocument/2006/bibliography" SelectedStyle="\APASixthEditionOfficeOnline.xsl" StyleName="APA" Version="6"/>
+</file>
+
+<file path=customXml/itemProps1.xml><?xml version="1.0" encoding="utf-8"?>
+<ds:datastoreItem xmlns:ds="http://schemas.openxmlformats.org/officeDocument/2006/customXml" ds:itemID="{0F570F4E-A62A-4A62-AEE3-0277E11E70E1}">
+  <ds:schemaRefs>
+    <ds:schemaRef ds:uri="http://schemas.openxmlformats.org/officeDocument/2006/bibliography"/>
+  </ds:schemaRefs>
+</ds:datastoreItem>
 </file>
</xml_diff>